<commit_message>
put operator. test code.
</commit_message>
<xml_diff>
--- a/trunk/xcapinterface/doc/xcap-interfaces.v1.docx
+++ b/trunk/xcapinterface/doc/xcap-interfaces.v1.docx
@@ -3132,6 +3132,8 @@
         </w:rPr>
         <w:t xml:space="preserve">DELETE  </w:t>
       </w:r>
+      <w:bookmarkStart w:id="9" w:name="OLE_LINK6"/>
+      <w:bookmarkStart w:id="10" w:name="OLE_LINK18"/>
       <w:r>
         <w:t>http</w:t>
       </w:r>
@@ -3169,25 +3171,27 @@
       <w:proofErr w:type="spellEnd"/>
       <w:r>
         <w:t>/index</w:t>
-      </w:r>
-    </w:p>
-    <w:p>
-      <w:pPr>
-        <w:ind w:firstLine="420"/>
-      </w:pPr>
-      <w:bookmarkStart w:id="9" w:name="OLE_LINK7"/>
-      <w:bookmarkStart w:id="10" w:name="OLE_LINK8"/>
-      <w:r>
-        <w:t>P</w:t>
-      </w:r>
-      <w:r>
-        <w:rPr>
-          <w:rFonts w:hint="eastAsia"/>
-        </w:rPr>
-        <w:t xml:space="preserve">arameter </w:t>
       </w:r>
       <w:bookmarkEnd w:id="9"/>
       <w:bookmarkEnd w:id="10"/>
+    </w:p>
+    <w:p>
+      <w:pPr>
+        <w:ind w:firstLine="420"/>
+      </w:pPr>
+      <w:bookmarkStart w:id="11" w:name="OLE_LINK7"/>
+      <w:bookmarkStart w:id="12" w:name="OLE_LINK8"/>
+      <w:r>
+        <w:t>P</w:t>
+      </w:r>
+      <w:r>
+        <w:rPr>
+          <w:rFonts w:hint="eastAsia"/>
+        </w:rPr>
+        <w:t xml:space="preserve">arameter </w:t>
+      </w:r>
+      <w:bookmarkEnd w:id="11"/>
+      <w:bookmarkEnd w:id="12"/>
       <w:r>
         <w:rPr>
           <w:rFonts w:hint="eastAsia"/>
@@ -3399,8 +3403,8 @@
         </w:rPr>
         <w:t>/</w:t>
       </w:r>
-      <w:bookmarkStart w:id="11" w:name="OLE_LINK31"/>
-      <w:bookmarkStart w:id="12" w:name="OLE_LINK32"/>
+      <w:bookmarkStart w:id="13" w:name="OLE_LINK31"/>
+      <w:bookmarkStart w:id="14" w:name="OLE_LINK32"/>
       <w:r>
         <w:t>~~/</w:t>
       </w:r>
@@ -3424,8 +3428,8 @@
       <w:r>
         <w:t>"]</w:t>
       </w:r>
-      <w:bookmarkEnd w:id="11"/>
-      <w:bookmarkEnd w:id="12"/>
+      <w:bookmarkEnd w:id="13"/>
+      <w:bookmarkEnd w:id="14"/>
     </w:p>
     <w:p>
       <w:pPr>
@@ -4055,6 +4059,9 @@
     <w:p>
       <w:pPr>
         <w:ind w:leftChars="-50" w:left="105" w:hangingChars="100" w:hanging="210"/>
+        <w:rPr>
+          <w:rFonts w:hint="eastAsia"/>
+        </w:rPr>
       </w:pPr>
       <w:r>
         <w:rPr>
@@ -4063,18 +4070,44 @@
         <w:t xml:space="preserve">  </w:t>
       </w:r>
       <w:r>
-        <w:t>http://im.singtelpoc.com/xcap-root/</w:t>
+        <w:rPr>
+          <w:rFonts w:hint="eastAsia"/>
+        </w:rPr>
+        <w:t xml:space="preserve">    </w:t>
+      </w:r>
+      <w:r>
+        <w:t>http://172.</w:t>
+      </w:r>
+      <w:r>
+        <w:t>16.0.84:8080/xcap-root/contacts</w:t>
+      </w:r>
+      <w:r>
+        <w:t>/</w:t>
+      </w:r>
+      <w:r>
+        <w:t xml:space="preserve"> </w:t>
+      </w:r>
+      <w:proofErr w:type="spellStart"/>
+      <w:r>
+        <w:t>msisdn</w:t>
+      </w:r>
+      <w:r>
+        <w:rPr>
+          <w:rFonts w:hint="eastAsia"/>
+        </w:rPr>
+        <w:t>Value</w:t>
+      </w:r>
+      <w:proofErr w:type="spellEnd"/>
+      <w:r>
+        <w:t xml:space="preserve"> /tokenValue/index</w:t>
+      </w:r>
+      <w:r>
+        <w:t>/~~/</w:t>
       </w:r>
       <w:r>
         <w:t>contacts</w:t>
       </w:r>
       <w:r>
-        <w:t>/users/userName/index/~~/</w:t>
-      </w:r>
-      <w:r>
-        <w:t>contacts</w:t>
-      </w:r>
-      <w:r>
         <w:t>/</w:t>
       </w:r>
       <w:proofErr w:type="gramStart"/>
@@ -4100,6 +4133,11 @@
       <w:r>
         <w:t>"]</w:t>
       </w:r>
+    </w:p>
+    <w:p>
+      <w:pPr>
+        <w:ind w:leftChars="-50" w:left="105" w:hangingChars="100" w:hanging="210"/>
+      </w:pPr>
     </w:p>
     <w:tbl>
       <w:tblPr>
@@ -4122,6 +4160,9 @@
               <w:t>&lt;</w:t>
             </w:r>
             <w:r>
+              <w:t xml:space="preserve"> contact </w:t>
+            </w:r>
+            <w:r>
               <w:t>id</w:t>
             </w:r>
             <w:r>
@@ -4442,66 +4483,374 @@
     <w:p>
       <w:pPr>
         <w:ind w:left="567"/>
-      </w:pPr>
-      <w:r>
-        <w:t>http://im.singtelpoc.com/xcap-root/</w:t>
-      </w:r>
-      <w:r>
-        <w:rPr>
-          <w:rFonts w:hint="eastAsia"/>
-        </w:rPr>
-        <w:t>contacts</w:t>
-      </w:r>
-      <w:r>
-        <w:t>/users/</w:t>
-      </w:r>
-      <w:r>
-        <w:rPr>
-          <w:rFonts w:hint="eastAsia"/>
-        </w:rPr>
-        <w:t>userName</w:t>
-      </w:r>
-      <w:r>
-        <w:t>/index</w:t>
-      </w:r>
-      <w:r>
-        <w:rPr>
-          <w:rFonts w:hint="eastAsia"/>
-        </w:rPr>
-        <w:t>/</w:t>
-      </w:r>
-      <w:r>
-        <w:t>~~/</w:t>
-      </w:r>
-      <w:r>
-        <w:t>contacts</w:t>
-      </w:r>
-      <w:r>
-        <w:t>/</w:t>
+        <w:rPr>
+          <w:rFonts w:hint="eastAsia"/>
+        </w:rPr>
+      </w:pPr>
+      <w:hyperlink r:id="rId8" w:history="1">
+        <w:r>
+          <w:rPr>
+            <w:rStyle w:val="a7"/>
+          </w:rPr>
+          <w:t>http://im.singtelpoc.com/xcap-root/</w:t>
+        </w:r>
+        <w:r>
+          <w:rPr>
+            <w:rStyle w:val="a7"/>
+            <w:rFonts w:hint="eastAsia"/>
+          </w:rPr>
+          <w:t>contacts</w:t>
+        </w:r>
+        <w:r>
+          <w:rPr>
+            <w:rStyle w:val="a7"/>
+          </w:rPr>
+          <w:t>/users/</w:t>
+        </w:r>
+        <w:r>
+          <w:rPr>
+            <w:rStyle w:val="a7"/>
+            <w:rFonts w:hint="eastAsia"/>
+          </w:rPr>
+          <w:t>userName</w:t>
+        </w:r>
+        <w:r>
+          <w:rPr>
+            <w:rStyle w:val="a7"/>
+          </w:rPr>
+          <w:t>/index</w:t>
+        </w:r>
+        <w:r>
+          <w:rPr>
+            <w:rStyle w:val="a7"/>
+            <w:rFonts w:hint="eastAsia"/>
+          </w:rPr>
+          <w:t>/</w:t>
+        </w:r>
+        <w:r>
+          <w:rPr>
+            <w:rStyle w:val="a7"/>
+          </w:rPr>
+          <w:t>~~/contacts/list[@id="classmate@facebook"]/contact[@id="1982332211</w:t>
+        </w:r>
+      </w:hyperlink>
+      <w:r>
+        <w:t>"]</w:t>
+      </w:r>
+    </w:p>
+    <w:p>
+      <w:pPr>
+        <w:ind w:left="567"/>
+        <w:rPr>
+          <w:rFonts w:hint="eastAsia"/>
+        </w:rPr>
+      </w:pPr>
+    </w:p>
+    <w:p>
+      <w:pPr>
+        <w:ind w:left="567"/>
+        <w:rPr>
+          <w:rFonts w:hint="eastAsia"/>
+        </w:rPr>
+      </w:pPr>
+      <w:r>
+        <w:t>~~/contact-lists/contact[1]</w:t>
+      </w:r>
+      <w:r>
+        <w:rPr>
+          <w:rFonts w:hint="eastAsia"/>
+        </w:rPr>
+        <w:t xml:space="preserve">  </w:t>
+      </w:r>
+      <w:r>
+        <w:rPr>
+          <w:rFonts w:hint="eastAsia"/>
+        </w:rPr>
+        <w:t xml:space="preserve"> </w:t>
+      </w:r>
+    </w:p>
+    <w:p>
+      <w:pPr>
+        <w:ind w:left="567"/>
+        <w:rPr>
+          <w:rFonts w:hint="eastAsia"/>
+        </w:rPr>
+      </w:pPr>
+      <w:r>
+        <w:t>~~/contact-lists/contact</w:t>
+      </w:r>
+    </w:p>
+    <w:p>
+      <w:pPr>
+        <w:ind w:left="987" w:firstLine="273"/>
+        <w:rPr>
+          <w:rFonts w:hint="eastAsia"/>
+        </w:rPr>
+      </w:pPr>
+      <w:r>
+        <w:t>I</w:t>
+      </w:r>
+      <w:r>
+        <w:rPr>
+          <w:rFonts w:hint="eastAsia"/>
+        </w:rPr>
+        <w:t xml:space="preserve">f </w:t>
+      </w:r>
+      <w:r>
+        <w:rPr>
+          <w:rFonts w:hint="eastAsia"/>
+        </w:rPr>
+        <w:t>contact node</w:t>
+      </w:r>
+      <w:r>
+        <w:rPr>
+          <w:rFonts w:hint="eastAsia"/>
+        </w:rPr>
+        <w:t xml:space="preserve"> not exist</w:t>
+      </w:r>
+      <w:r>
+        <w:rPr>
+          <w:rFonts w:hint="eastAsia"/>
+        </w:rPr>
+        <w:t>，</w:t>
+      </w:r>
+      <w:r>
+        <w:rPr>
+          <w:rFonts w:hint="eastAsia"/>
+        </w:rPr>
+        <w:t xml:space="preserve">execute </w:t>
+      </w:r>
+      <w:r>
+        <w:rPr>
+          <w:rFonts w:hint="eastAsia"/>
+        </w:rPr>
+        <w:t>add operator.</w:t>
+      </w:r>
+    </w:p>
+    <w:p>
+      <w:pPr>
+        <w:ind w:left="987" w:firstLine="273"/>
+        <w:rPr>
+          <w:rFonts w:hint="eastAsia"/>
+        </w:rPr>
+      </w:pPr>
+      <w:r>
+        <w:t>I</w:t>
+      </w:r>
+      <w:r>
+        <w:rPr>
+          <w:rFonts w:hint="eastAsia"/>
+        </w:rPr>
+        <w:t xml:space="preserve">f </w:t>
       </w:r>
       <w:proofErr w:type="gramStart"/>
       <w:r>
-        <w:t>list[</w:t>
+        <w:rPr>
+          <w:rFonts w:hint="eastAsia"/>
+        </w:rPr>
+        <w:t>a co</w:t>
+      </w:r>
+      <w:r>
+        <w:rPr>
+          <w:rFonts w:hint="eastAsia"/>
+        </w:rPr>
+        <w:t>ntact exist</w:t>
       </w:r>
       <w:proofErr w:type="gramEnd"/>
       <w:r>
+        <w:rPr>
+          <w:rFonts w:hint="eastAsia"/>
+        </w:rPr>
+        <w:t>, ex</w:t>
+      </w:r>
+      <w:r>
+        <w:rPr>
+          <w:rFonts w:hint="eastAsia"/>
+        </w:rPr>
+        <w:t>e</w:t>
+      </w:r>
+      <w:r>
+        <w:rPr>
+          <w:rFonts w:hint="eastAsia"/>
+        </w:rPr>
+        <w:t>cute mer</w:t>
+      </w:r>
+      <w:r>
+        <w:rPr>
+          <w:rFonts w:hint="eastAsia"/>
+        </w:rPr>
+        <w:t>ge operator.</w:t>
+      </w:r>
+    </w:p>
+    <w:p>
+      <w:pPr>
+        <w:ind w:left="987" w:firstLine="273"/>
+        <w:rPr>
+          <w:rFonts w:hint="eastAsia"/>
+        </w:rPr>
+      </w:pPr>
+      <w:r>
+        <w:t>I</w:t>
+      </w:r>
+      <w:r>
+        <w:rPr>
+          <w:rFonts w:hint="eastAsia"/>
+        </w:rPr>
+        <w:t xml:space="preserve">f many contact </w:t>
+      </w:r>
+      <w:proofErr w:type="gramStart"/>
+      <w:r>
+        <w:rPr>
+          <w:rFonts w:hint="eastAsia"/>
+        </w:rPr>
+        <w:t>exist ,</w:t>
+      </w:r>
+      <w:r>
+        <w:rPr>
+          <w:rFonts w:hint="eastAsia"/>
+        </w:rPr>
+        <w:t>execute</w:t>
+      </w:r>
+      <w:proofErr w:type="gramEnd"/>
+      <w:r>
+        <w:rPr>
+          <w:rFonts w:hint="eastAsia"/>
+        </w:rPr>
+        <w:t xml:space="preserve"> </w:t>
+      </w:r>
+      <w:r>
+        <w:rPr>
+          <w:rFonts w:hint="eastAsia"/>
+        </w:rPr>
+        <w:t xml:space="preserve">by tag name </w:t>
+      </w:r>
+      <w:r>
+        <w:rPr>
+          <w:rFonts w:hint="eastAsia"/>
+        </w:rPr>
+        <w:t>return error.</w:t>
+      </w:r>
+    </w:p>
+    <w:p>
+      <w:pPr>
+        <w:ind w:left="987" w:firstLine="273"/>
+        <w:rPr>
+          <w:rFonts w:hint="eastAsia"/>
+        </w:rPr>
+      </w:pPr>
+    </w:p>
+    <w:p>
+      <w:pPr>
+        <w:rPr>
+          <w:rFonts w:hint="eastAsia"/>
+        </w:rPr>
+      </w:pPr>
+      <w:r>
+        <w:rPr>
+          <w:rFonts w:hint="eastAsia"/>
+        </w:rPr>
+        <w:t xml:space="preserve">     </w:t>
+      </w:r>
+      <w:r>
+        <w:t>~~/contact-lists/</w:t>
+      </w:r>
+      <w:proofErr w:type="gramStart"/>
+      <w:r>
+        <w:t>contact[</w:t>
+      </w:r>
+      <w:proofErr w:type="gramEnd"/>
+      <w:r>
         <w:t>@</w:t>
       </w:r>
-      <w:r>
-        <w:t>id</w:t>
-      </w:r>
-      <w:r>
-        <w:t>="classmate@facebook"]/contact[@</w:t>
-      </w:r>
-      <w:r>
-        <w:t>id</w:t>
-      </w:r>
-      <w:r>
-        <w:t>="1982332211</w:t>
-      </w:r>
-      <w:r>
-        <w:t>"]</w:t>
-      </w:r>
+      <w:proofErr w:type="spellStart"/>
+      <w:r>
+        <w:t>contactId</w:t>
+      </w:r>
+      <w:proofErr w:type="spellEnd"/>
+      <w:r>
+        <w:t>="1982332xxxxxxxxxxx"]</w:t>
+      </w:r>
+    </w:p>
+    <w:p>
+      <w:pPr>
+        <w:rPr>
+          <w:rFonts w:hint="eastAsia"/>
+        </w:rPr>
+      </w:pPr>
+      <w:r>
+        <w:rPr>
+          <w:rFonts w:hint="eastAsia"/>
+        </w:rPr>
+        <w:t xml:space="preserve">     </w:t>
+      </w:r>
+      <w:r>
+        <w:t>~~/contact-lists/contact[</w:t>
+      </w:r>
+      <w:r>
+        <w:rPr>
+          <w:rFonts w:hint="eastAsia"/>
+        </w:rPr>
+        <w:t xml:space="preserve">contact </w:t>
+      </w:r>
+      <w:proofErr w:type="gramStart"/>
+      <w:r>
+        <w:rPr>
+          <w:rFonts w:hint="eastAsia"/>
+        </w:rPr>
+        <w:t>length  +</w:t>
+      </w:r>
+      <w:proofErr w:type="gramEnd"/>
+      <w:r>
+        <w:rPr>
+          <w:rFonts w:hint="eastAsia"/>
+        </w:rPr>
+        <w:t xml:space="preserve"> 1</w:t>
+      </w:r>
+      <w:r>
+        <w:t>]</w:t>
+      </w:r>
+    </w:p>
+    <w:p>
+      <w:pPr>
+        <w:rPr>
+          <w:rFonts w:hint="eastAsia"/>
+        </w:rPr>
+      </w:pPr>
+    </w:p>
+    <w:p>
+      <w:pPr>
+        <w:rPr>
+          <w:rFonts w:hint="eastAsia"/>
+        </w:rPr>
+      </w:pPr>
+      <w:r>
+        <w:rPr>
+          <w:rFonts w:hint="eastAsia"/>
+        </w:rPr>
+        <w:t xml:space="preserve">           </w:t>
+      </w:r>
+      <w:r>
+        <w:t>A</w:t>
+      </w:r>
+      <w:r>
+        <w:rPr>
+          <w:rFonts w:hint="eastAsia"/>
+        </w:rPr>
+        <w:t>dd operator.</w:t>
+      </w:r>
+    </w:p>
+    <w:p>
+      <w:pPr>
+        <w:ind w:left="987" w:firstLine="273"/>
+        <w:rPr>
+          <w:rFonts w:hint="eastAsia"/>
+        </w:rPr>
+      </w:pPr>
+    </w:p>
+    <w:p>
+      <w:pPr>
+        <w:ind w:left="567"/>
+      </w:pPr>
     </w:p>
     <w:p/>
     <w:tbl>
@@ -4522,18 +4871,40 @@
           </w:tcPr>
           <w:p>
             <w:r>
-              <w:t xml:space="preserve">        &lt;</w:t>
-            </w:r>
-            <w:r>
-              <w:t>id</w:t>
-            </w:r>
-            <w:r>
-              <w:t>="1982332211"&gt;</w:t>
-            </w:r>
-          </w:p>
-          <w:p>
+              <w:t xml:space="preserve">        </w:t>
+            </w:r>
+            <w:r>
+              <w:t xml:space="preserve">&lt;contact </w:t>
+            </w:r>
+            <w:r>
+              <w:rPr>
+                <w:rFonts w:hint="eastAsia"/>
+              </w:rPr>
+              <w:t>i</w:t>
+            </w:r>
+            <w:r>
+              <w:t>d="19823328888"&gt;</w:t>
+            </w:r>
+          </w:p>
+          <w:p>
+            <w:pPr>
+              <w:rPr>
+                <w:rFonts w:hint="eastAsia"/>
+              </w:rPr>
+            </w:pPr>
             <w:r>
               <w:t xml:space="preserve">                &lt;nickname&gt;bill gates&lt;/nickname&gt;</w:t>
+            </w:r>
+          </w:p>
+          <w:p>
+            <w:r>
+              <w:rPr>
+                <w:rFonts w:hint="eastAsia"/>
+              </w:rPr>
+              <w:t xml:space="preserve">                </w:t>
+            </w:r>
+            <w:r>
+              <w:t>……</w:t>
             </w:r>
           </w:p>
           <w:p>
@@ -4717,6 +5088,7 @@
           <w:rFonts w:hint="eastAsia"/>
           <w:kern w:val="0"/>
         </w:rPr>
+        <w:lastRenderedPageBreak/>
         <w:t>get</w:t>
       </w:r>
       <w:proofErr w:type="gramEnd"/>
@@ -4748,7 +5120,6 @@
           <w:color w:val="FF0000"/>
         </w:rPr>
       </w:pPr>
-      <w:proofErr w:type="gramStart"/>
       <w:r>
         <w:rPr>
           <w:rFonts w:hint="eastAsia"/>
@@ -4756,7 +5127,6 @@
         </w:rPr>
         <w:t>get</w:t>
       </w:r>
-      <w:proofErr w:type="gramEnd"/>
       <w:r>
         <w:rPr>
           <w:rFonts w:hint="eastAsia"/>
@@ -4777,6 +5147,27 @@
           <w:color w:val="FF0000"/>
         </w:rPr>
         <w:t>contacts</w:t>
+      </w:r>
+      <w:r>
+        <w:rPr>
+          <w:rFonts w:hint="eastAsia"/>
+          <w:color w:val="FF0000"/>
+        </w:rPr>
+        <w:t>(</w:t>
+      </w:r>
+      <w:r>
+        <w:rPr>
+          <w:rFonts w:hint="eastAsia"/>
+          <w:color w:val="FF0000"/>
+        </w:rPr>
+        <w:t>已更新</w:t>
+      </w:r>
+      <w:r>
+        <w:rPr>
+          <w:rFonts w:hint="eastAsia"/>
+          <w:color w:val="FF0000"/>
+        </w:rPr>
+        <w:t>)</w:t>
       </w:r>
     </w:p>
     <w:p>
@@ -5015,7 +5406,6 @@
         <w:rPr>
           <w:rFonts w:hint="eastAsia"/>
         </w:rPr>
-        <w:lastRenderedPageBreak/>
         <w:t xml:space="preserve">GET </w:t>
       </w:r>
       <w:r>
@@ -5045,8 +5435,8 @@
       <w:r>
         <w:t>/</w:t>
       </w:r>
-      <w:bookmarkStart w:id="13" w:name="OLE_LINK22"/>
-      <w:bookmarkStart w:id="14" w:name="OLE_LINK23"/>
+      <w:bookmarkStart w:id="15" w:name="OLE_LINK22"/>
+      <w:bookmarkStart w:id="16" w:name="OLE_LINK23"/>
       <w:r>
         <w:t>~~/</w:t>
       </w:r>
@@ -5074,8 +5464,8 @@
         <w:t>1]</w:t>
       </w:r>
     </w:p>
-    <w:bookmarkEnd w:id="13"/>
-    <w:bookmarkEnd w:id="14"/>
+    <w:bookmarkEnd w:id="15"/>
+    <w:bookmarkEnd w:id="16"/>
     <w:p/>
     <w:p>
       <w:pPr>
@@ -5420,205 +5810,202 @@
         <w:spacing w:line="377" w:lineRule="auto"/>
         <w:ind w:left="709" w:hanging="709"/>
       </w:pPr>
+      <w:r>
+        <w:rPr>
+          <w:rFonts w:hint="eastAsia"/>
+        </w:rPr>
+        <w:t xml:space="preserve">get </w:t>
+      </w:r>
+      <w:r>
+        <w:rPr>
+          <w:rFonts w:hint="eastAsia"/>
+        </w:rPr>
+        <w:t>contact</w:t>
+      </w:r>
+      <w:r>
+        <w:rPr>
+          <w:rFonts w:hint="eastAsia"/>
+        </w:rPr>
+        <w:t xml:space="preserve"> node by index</w:t>
+      </w:r>
+      <w:r>
+        <w:rPr>
+          <w:rFonts w:hint="eastAsia"/>
+          <w:color w:val="FF0000"/>
+        </w:rPr>
+        <w:t>(</w:t>
+      </w:r>
+      <w:r>
+        <w:rPr>
+          <w:rFonts w:hint="eastAsia"/>
+          <w:color w:val="FF0000"/>
+        </w:rPr>
+        <w:t>已更新</w:t>
+      </w:r>
+      <w:r>
+        <w:rPr>
+          <w:rFonts w:hint="eastAsia"/>
+          <w:color w:val="FF0000"/>
+        </w:rPr>
+        <w:t>)</w:t>
+      </w:r>
+    </w:p>
+    <w:p>
+      <w:r>
+        <w:rPr>
+          <w:rFonts w:hint="eastAsia"/>
+        </w:rPr>
+        <w:t xml:space="preserve">GET </w:t>
+      </w:r>
+      <w:r>
+        <w:t>http://</w:t>
+      </w:r>
+      <w:bookmarkStart w:id="17" w:name="OLE_LINK3"/>
+      <w:r>
+        <w:t xml:space="preserve"> </w:t>
+      </w:r>
+      <w:r>
+        <w:t>http://</w:t>
+      </w:r>
+      <w:r>
+        <w:t>im.singtelpoc.com</w:t>
+      </w:r>
+      <w:r>
+        <w:t>/xcap-root/contacts</w:t>
+      </w:r>
+      <w:r>
+        <w:t>/</w:t>
+      </w:r>
+      <w:r>
+        <w:t xml:space="preserve"> </w:t>
+      </w:r>
+      <w:proofErr w:type="spellStart"/>
+      <w:r>
+        <w:t>msisdn</w:t>
+      </w:r>
+      <w:r>
+        <w:rPr>
+          <w:rFonts w:hint="eastAsia"/>
+        </w:rPr>
+        <w:t>Value</w:t>
+      </w:r>
+      <w:proofErr w:type="spellEnd"/>
+      <w:r>
+        <w:t xml:space="preserve"> /</w:t>
+      </w:r>
+      <w:proofErr w:type="spellStart"/>
+      <w:r>
+        <w:t>tokenValue</w:t>
+      </w:r>
+      <w:proofErr w:type="spellEnd"/>
+      <w:r>
+        <w:t>/index</w:t>
+      </w:r>
+      <w:r>
+        <w:t>~~</w:t>
+      </w:r>
+      <w:r>
+        <w:t>/</w:t>
+      </w:r>
+      <w:r>
+        <w:rPr>
+          <w:rFonts w:hint="eastAsia"/>
+        </w:rPr>
+        <w:t>contacts</w:t>
+      </w:r>
+      <w:r>
+        <w:t xml:space="preserve"> </w:t>
+      </w:r>
+      <w:r>
+        <w:t>/list[@name="close-friends"]/</w:t>
+      </w:r>
+      <w:r>
+        <w:rPr>
+          <w:rFonts w:hint="eastAsia"/>
+        </w:rPr>
+        <w:t>contact</w:t>
+      </w:r>
+      <w:r>
+        <w:t>[1]</w:t>
+      </w:r>
+      <w:bookmarkEnd w:id="17"/>
+    </w:p>
+    <w:p>
+      <w:r>
+        <w:rPr>
+          <w:rFonts w:hint="eastAsia"/>
+        </w:rPr>
+        <w:t xml:space="preserve">GET </w:t>
+      </w:r>
+      <w:r>
+        <w:t>http://</w:t>
+      </w:r>
+      <w:r>
+        <w:t>im.singtelpoc.com</w:t>
+      </w:r>
+      <w:r>
+        <w:t>/xcap-root/contacts</w:t>
+      </w:r>
+      <w:r>
+        <w:t>/</w:t>
+      </w:r>
+      <w:r>
+        <w:t xml:space="preserve"> </w:t>
+      </w:r>
+      <w:proofErr w:type="spellStart"/>
+      <w:r>
+        <w:t>msisdn</w:t>
+      </w:r>
+      <w:r>
+        <w:rPr>
+          <w:rFonts w:hint="eastAsia"/>
+        </w:rPr>
+        <w:t>Value</w:t>
+      </w:r>
+      <w:proofErr w:type="spellEnd"/>
+      <w:r>
+        <w:t xml:space="preserve"> /</w:t>
+      </w:r>
+      <w:proofErr w:type="spellStart"/>
+      <w:r>
+        <w:t>tokenValue</w:t>
+      </w:r>
+      <w:proofErr w:type="spellEnd"/>
+      <w:r>
+        <w:t>/index</w:t>
+      </w:r>
+      <w:r>
+        <w:t>/~~/</w:t>
+      </w:r>
+      <w:r>
+        <w:rPr>
+          <w:rFonts w:hint="eastAsia"/>
+        </w:rPr>
+        <w:t>contacts</w:t>
+      </w:r>
+      <w:r>
+        <w:t>/</w:t>
+      </w:r>
       <w:proofErr w:type="gramStart"/>
       <w:r>
         <w:rPr>
           <w:rFonts w:hint="eastAsia"/>
         </w:rPr>
-        <w:t>get</w:t>
+        <w:t>contact</w:t>
+      </w:r>
+      <w:r>
+        <w:t>[</w:t>
       </w:r>
       <w:proofErr w:type="gramEnd"/>
       <w:r>
-        <w:rPr>
-          <w:rFonts w:hint="eastAsia"/>
-        </w:rPr>
-        <w:t xml:space="preserve"> </w:t>
-      </w:r>
-      <w:r>
-        <w:rPr>
-          <w:rFonts w:hint="eastAsia"/>
-        </w:rPr>
-        <w:t>contact</w:t>
-      </w:r>
-      <w:r>
-        <w:rPr>
-          <w:rFonts w:hint="eastAsia"/>
-        </w:rPr>
-        <w:t xml:space="preserve"> node by index</w:t>
-      </w:r>
-    </w:p>
-    <w:p>
-      <w:r>
-        <w:rPr>
-          <w:rFonts w:hint="eastAsia"/>
-        </w:rPr>
-        <w:t xml:space="preserve">GET </w:t>
-      </w:r>
-      <w:r>
-        <w:t>http://</w:t>
-      </w:r>
-      <w:bookmarkStart w:id="15" w:name="OLE_LINK3"/>
-      <w:r>
-        <w:t xml:space="preserve"> </w:t>
-      </w:r>
-      <w:r>
-        <w:t>http://</w:t>
-      </w:r>
-      <w:r>
-        <w:t>im.singtelpoc.com</w:t>
-      </w:r>
-      <w:r>
-        <w:t>/xcap-root/contacts</w:t>
-      </w:r>
-      <w:r>
-        <w:t>/</w:t>
-      </w:r>
-      <w:r>
-        <w:t xml:space="preserve"> </w:t>
-      </w:r>
-      <w:proofErr w:type="spellStart"/>
-      <w:r>
-        <w:t>msisdn</w:t>
-      </w:r>
-      <w:r>
-        <w:rPr>
-          <w:rFonts w:hint="eastAsia"/>
-        </w:rPr>
-        <w:t>Value</w:t>
-      </w:r>
-      <w:proofErr w:type="spellEnd"/>
-      <w:r>
-        <w:t xml:space="preserve"> /</w:t>
-      </w:r>
-      <w:proofErr w:type="spellStart"/>
-      <w:r>
-        <w:t>tokenValue</w:t>
-      </w:r>
-      <w:proofErr w:type="spellEnd"/>
-      <w:r>
-        <w:t>/index</w:t>
-      </w:r>
-      <w:r>
-        <w:t>~~</w:t>
-      </w:r>
-      <w:r>
-        <w:t>/</w:t>
-      </w:r>
-      <w:r>
-        <w:rPr>
-          <w:rFonts w:hint="eastAsia"/>
-        </w:rPr>
-        <w:t>contacts</w:t>
-      </w:r>
-      <w:r>
-        <w:t xml:space="preserve"> </w:t>
-      </w:r>
-      <w:r>
-        <w:t>/list[@name="close-friends"]/</w:t>
-      </w:r>
-      <w:r>
-        <w:rPr>
-          <w:rFonts w:hint="eastAsia"/>
-        </w:rPr>
-        <w:t>contact</w:t>
-      </w:r>
-      <w:r>
-        <w:t>[1]</w:t>
-      </w:r>
-      <w:bookmarkEnd w:id="15"/>
-    </w:p>
-    <w:p>
-      <w:pPr>
-        <w:rPr>
-          <w:rFonts w:hint="eastAsia"/>
-        </w:rPr>
-      </w:pPr>
-      <w:r>
-        <w:rPr>
-          <w:rFonts w:hint="eastAsia"/>
-        </w:rPr>
-        <w:t xml:space="preserve">GET </w:t>
-      </w:r>
-      <w:r>
-        <w:t>http://</w:t>
-      </w:r>
-      <w:r>
-        <w:t>im.singtelpoc.com</w:t>
-      </w:r>
-      <w:r>
-        <w:t>/xcap-root/contacts</w:t>
-      </w:r>
-      <w:r>
-        <w:t>/</w:t>
-      </w:r>
-      <w:r>
-        <w:t xml:space="preserve"> </w:t>
-      </w:r>
-      <w:proofErr w:type="spellStart"/>
-      <w:r>
-        <w:t>msisdn</w:t>
-      </w:r>
-      <w:r>
-        <w:rPr>
-          <w:rFonts w:hint="eastAsia"/>
-        </w:rPr>
-        <w:t>Value</w:t>
-      </w:r>
-      <w:proofErr w:type="spellEnd"/>
-      <w:r>
-        <w:t xml:space="preserve"> /</w:t>
-      </w:r>
-      <w:proofErr w:type="spellStart"/>
-      <w:r>
-        <w:t>tokenValue</w:t>
-      </w:r>
-      <w:proofErr w:type="spellEnd"/>
-      <w:r>
-        <w:t>/index</w:t>
-      </w:r>
-      <w:r>
-        <w:t>/~~/</w:t>
-      </w:r>
-      <w:r>
-        <w:rPr>
-          <w:rFonts w:hint="eastAsia"/>
-        </w:rPr>
-        <w:t>contacts</w:t>
-      </w:r>
-      <w:r>
-        <w:t xml:space="preserve"> /</w:t>
-      </w:r>
-      <w:proofErr w:type="gramStart"/>
-      <w:r>
-        <w:rPr>
-          <w:rFonts w:hint="eastAsia"/>
-        </w:rPr>
-        <w:t>contact</w:t>
-      </w:r>
-      <w:r>
-        <w:t>[</w:t>
-      </w:r>
-      <w:proofErr w:type="gramEnd"/>
-      <w:r>
         <w:t>1</w:t>
       </w:r>
       <w:r>
         <w:t>]</w:t>
       </w:r>
     </w:p>
-    <w:p>
-      <w:pPr>
-        <w:rPr>
-          <w:rFonts w:hint="eastAsia"/>
-        </w:rPr>
-      </w:pPr>
-    </w:p>
-    <w:p>
-      <w:pPr>
-        <w:rPr>
-          <w:rFonts w:hint="eastAsia"/>
-        </w:rPr>
-      </w:pPr>
+    <w:p/>
+    <w:p>
       <w:r>
         <w:t>E</w:t>
       </w:r>
@@ -5630,19 +6017,14 @@
       </w:r>
     </w:p>
     <w:p>
-      <w:pPr>
-        <w:rPr>
-          <w:rFonts w:hint="eastAsia"/>
-        </w:rPr>
-      </w:pPr>
-      <w:bookmarkStart w:id="16" w:name="OLE_LINK4"/>
-      <w:bookmarkStart w:id="17" w:name="OLE_LINK5"/>
+      <w:bookmarkStart w:id="18" w:name="OLE_LINK4"/>
+      <w:bookmarkStart w:id="19" w:name="OLE_LINK5"/>
       <w:r>
         <w:t>http://localhost:8080/xcap-root/contacts/8613480783139/DDcs3x7JwQQwqvOT751dhyp3s2od75lFbuwRL9UfCpJSwAeSqwV0bw**/index/~~/contacts/contact[2]</w:t>
       </w:r>
     </w:p>
-    <w:bookmarkEnd w:id="16"/>
-    <w:bookmarkEnd w:id="17"/>
+    <w:bookmarkEnd w:id="18"/>
+    <w:bookmarkEnd w:id="19"/>
     <w:p>
       <w:pPr>
         <w:pStyle w:val="4"/>
@@ -5653,14 +6035,18 @@
         <w:spacing w:line="377" w:lineRule="auto"/>
         <w:ind w:left="709" w:hanging="709"/>
       </w:pPr>
-      <w:proofErr w:type="gramStart"/>
-      <w:r>
-        <w:rPr>
-          <w:rFonts w:hint="eastAsia"/>
-        </w:rPr>
-        <w:t>get</w:t>
-      </w:r>
-      <w:proofErr w:type="gramEnd"/>
+      <w:r>
+        <w:rPr>
+          <w:rFonts w:hint="eastAsia"/>
+        </w:rPr>
+        <w:t xml:space="preserve">get </w:t>
+      </w:r>
+      <w:r>
+        <w:rPr>
+          <w:rFonts w:hint="eastAsia"/>
+        </w:rPr>
+        <w:t>contact</w:t>
+      </w:r>
       <w:r>
         <w:rPr>
           <w:rFonts w:hint="eastAsia"/>
@@ -5671,19 +6057,150 @@
         <w:rPr>
           <w:rFonts w:hint="eastAsia"/>
         </w:rPr>
+        <w:t xml:space="preserve">node by </w:t>
+      </w:r>
+      <w:r>
+        <w:rPr>
+          <w:rFonts w:hint="eastAsia"/>
+        </w:rPr>
+        <w:t>id</w:t>
+      </w:r>
+      <w:r>
+        <w:rPr>
+          <w:rFonts w:hint="eastAsia"/>
+        </w:rPr>
+        <w:t xml:space="preserve">(unique </w:t>
+      </w:r>
+      <w:proofErr w:type="spellStart"/>
+      <w:r>
+        <w:rPr>
+          <w:rFonts w:hint="eastAsia"/>
+        </w:rPr>
+        <w:t>attr</w:t>
+      </w:r>
+      <w:proofErr w:type="spellEnd"/>
+      <w:r>
+        <w:rPr>
+          <w:rFonts w:hint="eastAsia"/>
+        </w:rPr>
+        <w:t>)</w:t>
+      </w:r>
+      <w:r>
+        <w:rPr>
+          <w:rFonts w:hint="eastAsia"/>
+          <w:color w:val="FF0000"/>
+        </w:rPr>
+        <w:t xml:space="preserve"> </w:t>
+      </w:r>
+      <w:r>
+        <w:rPr>
+          <w:rFonts w:hint="eastAsia"/>
+          <w:color w:val="FF0000"/>
+        </w:rPr>
+        <w:t>(</w:t>
+      </w:r>
+      <w:r>
+        <w:rPr>
+          <w:rFonts w:hint="eastAsia"/>
+          <w:color w:val="FF0000"/>
+        </w:rPr>
+        <w:t>已更新</w:t>
+      </w:r>
+      <w:r>
+        <w:rPr>
+          <w:rFonts w:hint="eastAsia"/>
+          <w:color w:val="FF0000"/>
+        </w:rPr>
+        <w:t>)</w:t>
+      </w:r>
+    </w:p>
+    <w:p>
+      <w:bookmarkStart w:id="20" w:name="OLE_LINK12"/>
+      <w:bookmarkStart w:id="21" w:name="OLE_LINK13"/>
+      <w:r>
+        <w:rPr>
+          <w:rFonts w:hint="eastAsia"/>
+        </w:rPr>
+        <w:t xml:space="preserve">GET </w:t>
+      </w:r>
+      <w:r>
+        <w:t>http://</w:t>
+      </w:r>
+      <w:r>
+        <w:t>im.singtelpoc.com</w:t>
+      </w:r>
+      <w:r>
+        <w:t>/xcap-root/contacts</w:t>
+      </w:r>
+      <w:r>
+        <w:t>/</w:t>
+      </w:r>
+      <w:r>
+        <w:t xml:space="preserve"> </w:t>
+      </w:r>
+      <w:proofErr w:type="spellStart"/>
+      <w:r>
+        <w:t>msisdn</w:t>
+      </w:r>
+      <w:r>
+        <w:rPr>
+          <w:rFonts w:hint="eastAsia"/>
+        </w:rPr>
+        <w:t>Value</w:t>
+      </w:r>
+      <w:proofErr w:type="spellEnd"/>
+      <w:r>
+        <w:t xml:space="preserve"> /</w:t>
+      </w:r>
+      <w:proofErr w:type="spellStart"/>
+      <w:r>
+        <w:t>tokenValue</w:t>
+      </w:r>
+      <w:proofErr w:type="spellEnd"/>
+      <w:r>
+        <w:t>/index</w:t>
+      </w:r>
+      <w:r>
+        <w:t>/~~</w:t>
+      </w:r>
+      <w:r>
+        <w:t>/</w:t>
+      </w:r>
+      <w:r>
+        <w:rPr>
+          <w:rFonts w:hint="eastAsia"/>
+        </w:rPr>
+        <w:t xml:space="preserve"> </w:t>
+      </w:r>
+      <w:r>
+        <w:rPr>
+          <w:rFonts w:hint="eastAsia"/>
+        </w:rPr>
+        <w:t>contacts</w:t>
+      </w:r>
+      <w:r>
+        <w:t xml:space="preserve"> </w:t>
+      </w:r>
+      <w:r>
+        <w:t>/list[@name="close-friends"]/</w:t>
+      </w:r>
+      <w:r>
+        <w:rPr>
+          <w:rFonts w:hint="eastAsia"/>
+        </w:rPr>
+        <w:t xml:space="preserve"> </w:t>
+      </w:r>
+      <w:r>
+        <w:rPr>
+          <w:rFonts w:hint="eastAsia"/>
+        </w:rPr>
         <w:t>contact</w:t>
       </w:r>
       <w:r>
-        <w:rPr>
-          <w:rFonts w:hint="eastAsia"/>
-        </w:rPr>
         <w:t xml:space="preserve"> </w:t>
       </w:r>
       <w:r>
-        <w:rPr>
-          <w:rFonts w:hint="eastAsia"/>
-        </w:rPr>
-        <w:t xml:space="preserve">node by </w:t>
+        <w:t>[@</w:t>
       </w:r>
       <w:r>
         <w:rPr>
@@ -5692,143 +6209,66 @@
         <w:t>id</w:t>
       </w:r>
       <w:r>
-        <w:rPr>
-          <w:rFonts w:hint="eastAsia"/>
-        </w:rPr>
-        <w:t xml:space="preserve">(unique </w:t>
+        <w:t>="</w:t>
       </w:r>
       <w:proofErr w:type="spellStart"/>
       <w:r>
         <w:rPr>
           <w:rFonts w:hint="eastAsia"/>
         </w:rPr>
-        <w:t>attr</w:t>
+        <w:t>aa</w:t>
       </w:r>
       <w:proofErr w:type="spellEnd"/>
       <w:r>
-        <w:rPr>
-          <w:rFonts w:hint="eastAsia"/>
-        </w:rPr>
-        <w:t>)</w:t>
-      </w:r>
-    </w:p>
-    <w:p>
-      <w:bookmarkStart w:id="18" w:name="OLE_LINK12"/>
-      <w:bookmarkStart w:id="19" w:name="OLE_LINK13"/>
-      <w:r>
-        <w:t>http://im.singtelpoc.com/xcap-root/</w:t>
-      </w:r>
-      <w:r>
-        <w:rPr>
-          <w:rFonts w:hint="eastAsia"/>
-        </w:rPr>
-        <w:t>contacts</w:t>
-      </w:r>
-      <w:r>
-        <w:t>/users/</w:t>
-      </w:r>
-      <w:r>
-        <w:rPr>
-          <w:rFonts w:hint="eastAsia"/>
-        </w:rPr>
-        <w:t>userName</w:t>
-      </w:r>
+        <w:t>"]</w:t>
+      </w:r>
+    </w:p>
+    <w:p>
+      <w:r>
+        <w:rPr>
+          <w:rFonts w:hint="eastAsia"/>
+        </w:rPr>
+        <w:t xml:space="preserve">GET </w:t>
+      </w:r>
+      <w:r>
+        <w:t>http://</w:t>
+      </w:r>
+      <w:r>
+        <w:t>im.singtelpoc.com</w:t>
+      </w:r>
+      <w:r>
+        <w:t>/xcap-root/contacts</w:t>
+      </w:r>
+      <w:r>
+        <w:t>/</w:t>
+      </w:r>
+      <w:r>
+        <w:t xml:space="preserve"> </w:t>
+      </w:r>
+      <w:proofErr w:type="spellStart"/>
+      <w:r>
+        <w:t>msisdn</w:t>
+      </w:r>
+      <w:r>
+        <w:rPr>
+          <w:rFonts w:hint="eastAsia"/>
+        </w:rPr>
+        <w:t>Value</w:t>
+      </w:r>
+      <w:proofErr w:type="spellEnd"/>
+      <w:r>
+        <w:t xml:space="preserve"> /</w:t>
+      </w:r>
+      <w:proofErr w:type="spellStart"/>
+      <w:r>
+        <w:t>tokenValue</w:t>
+      </w:r>
+      <w:proofErr w:type="spellEnd"/>
       <w:r>
         <w:t>/index</w:t>
       </w:r>
       <w:r>
-        <w:t xml:space="preserve"> /~~</w:t>
-      </w:r>
-      <w:r>
-        <w:t xml:space="preserve"> </w:t>
-      </w:r>
-      <w:r>
-        <w:t>/</w:t>
-      </w:r>
-      <w:r>
-        <w:rPr>
-          <w:rFonts w:hint="eastAsia"/>
-        </w:rPr>
-        <w:t xml:space="preserve"> </w:t>
-      </w:r>
-      <w:r>
-        <w:rPr>
-          <w:rFonts w:hint="eastAsia"/>
-        </w:rPr>
-        <w:t>contacts</w:t>
-      </w:r>
-      <w:r>
-        <w:t xml:space="preserve"> </w:t>
-      </w:r>
-      <w:r>
-        <w:t>/list[@name="close-friends"]/</w:t>
-      </w:r>
-      <w:r>
-        <w:rPr>
-          <w:rFonts w:hint="eastAsia"/>
-        </w:rPr>
-        <w:t xml:space="preserve"> </w:t>
-      </w:r>
-      <w:r>
-        <w:rPr>
-          <w:rFonts w:hint="eastAsia"/>
-        </w:rPr>
-        <w:t>contact</w:t>
-      </w:r>
-      <w:r>
-        <w:t xml:space="preserve"> </w:t>
-      </w:r>
-      <w:r>
-        <w:t>[@</w:t>
-      </w:r>
-      <w:r>
-        <w:rPr>
-          <w:rFonts w:hint="eastAsia"/>
-        </w:rPr>
-        <w:t>id</w:t>
-      </w:r>
-      <w:r>
-        <w:t>="</w:t>
-      </w:r>
-      <w:proofErr w:type="spellStart"/>
-      <w:r>
-        <w:rPr>
-          <w:rFonts w:hint="eastAsia"/>
-        </w:rPr>
-        <w:t>aa</w:t>
-      </w:r>
-      <w:proofErr w:type="spellEnd"/>
-      <w:r>
-        <w:t>"]</w:t>
-      </w:r>
-    </w:p>
-    <w:p>
-      <w:r>
-        <w:t>http://im.singtelpoc.com/xcap-root/</w:t>
-      </w:r>
-      <w:r>
-        <w:rPr>
-          <w:rFonts w:hint="eastAsia"/>
-        </w:rPr>
-        <w:t>contacts</w:t>
-      </w:r>
-      <w:r>
-        <w:t>/users/</w:t>
-      </w:r>
-      <w:r>
-        <w:rPr>
-          <w:rFonts w:hint="eastAsia"/>
-        </w:rPr>
-        <w:t>userName</w:t>
-      </w:r>
-      <w:r>
-        <w:t>/index</w:t>
-      </w:r>
-      <w:r>
-        <w:t xml:space="preserve"> /~~</w:t>
-      </w:r>
-      <w:r>
-        <w:t xml:space="preserve"> </w:t>
+        <w:t>/~~</w:t>
       </w:r>
       <w:r>
         <w:t>/</w:t>
@@ -5895,19 +6335,11 @@
         <w:spacing w:line="377" w:lineRule="auto"/>
         <w:ind w:left="709" w:hanging="709"/>
       </w:pPr>
-      <w:proofErr w:type="gramStart"/>
-      <w:r>
-        <w:rPr>
-          <w:rFonts w:hint="eastAsia"/>
-        </w:rPr>
-        <w:t>get</w:t>
-      </w:r>
-      <w:proofErr w:type="gramEnd"/>
-      <w:r>
-        <w:rPr>
-          <w:rFonts w:hint="eastAsia"/>
-        </w:rPr>
-        <w:t xml:space="preserve"> contact node by </w:t>
+      <w:r>
+        <w:rPr>
+          <w:rFonts w:hint="eastAsia"/>
+        </w:rPr>
+        <w:t xml:space="preserve">get contact node by </w:t>
       </w:r>
       <w:proofErr w:type="spellStart"/>
       <w:r>
@@ -5917,10 +6349,77 @@
         <w:t>tagName</w:t>
       </w:r>
       <w:proofErr w:type="spellEnd"/>
-    </w:p>
-    <w:p>
-      <w:r>
-        <w:t>http://im.singtelpoc.com/xcap-root/</w:t>
+      <w:r>
+        <w:rPr>
+          <w:rFonts w:hint="eastAsia"/>
+          <w:color w:val="FF0000"/>
+        </w:rPr>
+        <w:t>(</w:t>
+      </w:r>
+      <w:r>
+        <w:rPr>
+          <w:rFonts w:hint="eastAsia"/>
+          <w:color w:val="FF0000"/>
+        </w:rPr>
+        <w:t>已更新</w:t>
+      </w:r>
+      <w:r>
+        <w:rPr>
+          <w:rFonts w:hint="eastAsia"/>
+          <w:color w:val="FF0000"/>
+        </w:rPr>
+        <w:t>)</w:t>
+      </w:r>
+    </w:p>
+    <w:p>
+      <w:r>
+        <w:rPr>
+          <w:rFonts w:hint="eastAsia"/>
+        </w:rPr>
+        <w:t xml:space="preserve">GET </w:t>
+      </w:r>
+      <w:r>
+        <w:t>http://</w:t>
+      </w:r>
+      <w:r>
+        <w:t>im.singtelpoc.com</w:t>
+      </w:r>
+      <w:r>
+        <w:t>/xcap-root/contacts</w:t>
+      </w:r>
+      <w:r>
+        <w:t>/</w:t>
+      </w:r>
+      <w:r>
+        <w:t xml:space="preserve"> </w:t>
+      </w:r>
+      <w:proofErr w:type="spellStart"/>
+      <w:r>
+        <w:t>msisdn</w:t>
+      </w:r>
+      <w:r>
+        <w:rPr>
+          <w:rFonts w:hint="eastAsia"/>
+        </w:rPr>
+        <w:t>Value</w:t>
+      </w:r>
+      <w:proofErr w:type="spellEnd"/>
+      <w:r>
+        <w:t xml:space="preserve"> /</w:t>
+      </w:r>
+      <w:proofErr w:type="spellStart"/>
+      <w:r>
+        <w:t>tokenValue</w:t>
+      </w:r>
+      <w:proofErr w:type="spellEnd"/>
+      <w:r>
+        <w:t>/index</w:t>
+      </w:r>
+      <w:r>
+        <w:t>/~~</w:t>
+      </w:r>
+      <w:r>
+        <w:t>/</w:t>
       </w:r>
       <w:r>
         <w:rPr>
@@ -5929,42 +6428,18 @@
         <w:t>contacts</w:t>
       </w:r>
       <w:r>
-        <w:t>/users/</w:t>
-      </w:r>
-      <w:r>
-        <w:rPr>
-          <w:rFonts w:hint="eastAsia"/>
-        </w:rPr>
-        <w:t>userName</w:t>
-      </w:r>
-      <w:r>
-        <w:t>/index</w:t>
-      </w:r>
-      <w:r>
-        <w:t xml:space="preserve"> /~~</w:t>
-      </w:r>
-      <w:r>
         <w:t>/</w:t>
       </w:r>
       <w:r>
         <w:rPr>
           <w:rFonts w:hint="eastAsia"/>
         </w:rPr>
-        <w:t>contacts</w:t>
-      </w:r>
-      <w:r>
-        <w:t>/</w:t>
-      </w:r>
-      <w:r>
-        <w:rPr>
-          <w:rFonts w:hint="eastAsia"/>
-        </w:rPr>
         <w:t>contact</w:t>
       </w:r>
     </w:p>
     <w:p/>
-    <w:bookmarkEnd w:id="18"/>
-    <w:bookmarkEnd w:id="19"/>
+    <w:bookmarkEnd w:id="20"/>
+    <w:bookmarkEnd w:id="21"/>
     <w:p>
       <w:pPr>
         <w:pStyle w:val="3"/>
@@ -5975,6 +6450,35 @@
         <w:spacing w:line="415" w:lineRule="auto"/>
         <w:ind w:left="567"/>
       </w:pPr>
+      <w:r>
+        <w:rPr>
+          <w:rFonts w:hint="eastAsia"/>
+        </w:rPr>
+        <w:t>get name node</w:t>
+      </w:r>
+      <w:r>
+        <w:rPr>
+          <w:rFonts w:hint="eastAsia"/>
+          <w:color w:val="FF0000"/>
+        </w:rPr>
+        <w:t>(</w:t>
+      </w:r>
+      <w:r>
+        <w:rPr>
+          <w:rFonts w:hint="eastAsia"/>
+          <w:color w:val="FF0000"/>
+        </w:rPr>
+        <w:t>已更新</w:t>
+      </w:r>
+      <w:r>
+        <w:rPr>
+          <w:rFonts w:hint="eastAsia"/>
+          <w:color w:val="FF0000"/>
+        </w:rPr>
+        <w:t>)</w:t>
+      </w:r>
+    </w:p>
+    <w:p>
       <w:proofErr w:type="gramStart"/>
       <w:r>
         <w:rPr>
@@ -5987,22 +6491,6 @@
         <w:rPr>
           <w:rFonts w:hint="eastAsia"/>
         </w:rPr>
-        <w:t xml:space="preserve"> name node</w:t>
-      </w:r>
-    </w:p>
-    <w:p>
-      <w:proofErr w:type="gramStart"/>
-      <w:r>
-        <w:rPr>
-          <w:rFonts w:hint="eastAsia"/>
-        </w:rPr>
-        <w:t>get</w:t>
-      </w:r>
-      <w:proofErr w:type="gramEnd"/>
-      <w:r>
-        <w:rPr>
-          <w:rFonts w:hint="eastAsia"/>
-        </w:rPr>
         <w:t xml:space="preserve"> name node </w:t>
       </w:r>
       <w:r>
@@ -6013,8 +6501,68 @@
       </w:r>
     </w:p>
     <w:p>
-      <w:r>
-        <w:t>http://im.singtelpoc.com/xcap-root/</w:t>
+      <w:bookmarkStart w:id="22" w:name="OLE_LINK37"/>
+      <w:bookmarkStart w:id="23" w:name="OLE_LINK38"/>
+      <w:r>
+        <w:rPr>
+          <w:rFonts w:hint="eastAsia"/>
+        </w:rPr>
+        <w:t xml:space="preserve">GET </w:t>
+      </w:r>
+      <w:r>
+        <w:t>http://</w:t>
+      </w:r>
+      <w:r>
+        <w:t>im.singtelpoc.com</w:t>
+      </w:r>
+      <w:r>
+        <w:t>/xcap-root/contacts</w:t>
+      </w:r>
+      <w:r>
+        <w:t>/</w:t>
+      </w:r>
+      <w:r>
+        <w:t xml:space="preserve"> </w:t>
+      </w:r>
+      <w:proofErr w:type="spellStart"/>
+      <w:r>
+        <w:t>msisdn</w:t>
+      </w:r>
+      <w:r>
+        <w:rPr>
+          <w:rFonts w:hint="eastAsia"/>
+        </w:rPr>
+        <w:t>Value</w:t>
+      </w:r>
+      <w:proofErr w:type="spellEnd"/>
+      <w:r>
+        <w:t xml:space="preserve"> /</w:t>
+      </w:r>
+      <w:proofErr w:type="spellStart"/>
+      <w:r>
+        <w:t>tokenValue</w:t>
+      </w:r>
+      <w:proofErr w:type="spellEnd"/>
+      <w:r>
+        <w:t>/index</w:t>
+      </w:r>
+      <w:r>
+        <w:rPr>
+          <w:rFonts w:hint="eastAsia"/>
+        </w:rPr>
+        <w:t>/</w:t>
+      </w:r>
+      <w:r>
+        <w:t>~~</w:t>
+      </w:r>
+      <w:r>
+        <w:t>/</w:t>
+      </w:r>
+      <w:r>
+        <w:rPr>
+          <w:rFonts w:hint="eastAsia"/>
+        </w:rPr>
+        <w:t xml:space="preserve"> </w:t>
       </w:r>
       <w:r>
         <w:rPr>
@@ -6023,53 +6571,15 @@
         <w:t>contacts</w:t>
       </w:r>
       <w:r>
-        <w:t>/users/</w:t>
-      </w:r>
-      <w:r>
-        <w:rPr>
-          <w:rFonts w:hint="eastAsia"/>
-        </w:rPr>
-        <w:t>userName</w:t>
-      </w:r>
-      <w:r>
-        <w:t>/index</w:t>
-      </w:r>
-      <w:r>
-        <w:t xml:space="preserve"> /</w:t>
-      </w:r>
-      <w:bookmarkStart w:id="20" w:name="OLE_LINK37"/>
-      <w:bookmarkStart w:id="21" w:name="OLE_LINK38"/>
-      <w:r>
-        <w:t>~~</w:t>
-      </w:r>
-      <w:r>
+        <w:t xml:space="preserve"> /list[@name="close-friends"]/</w:t>
+      </w:r>
+      <w:r>
+        <w:rPr>
+          <w:rFonts w:hint="eastAsia"/>
+        </w:rPr>
         <w:t xml:space="preserve"> </w:t>
       </w:r>
       <w:r>
-        <w:t>/</w:t>
-      </w:r>
-      <w:r>
-        <w:rPr>
-          <w:rFonts w:hint="eastAsia"/>
-        </w:rPr>
-        <w:t xml:space="preserve"> </w:t>
-      </w:r>
-      <w:r>
-        <w:rPr>
-          <w:rFonts w:hint="eastAsia"/>
-        </w:rPr>
-        <w:t>contacts</w:t>
-      </w:r>
-      <w:r>
-        <w:t xml:space="preserve"> /list[@name="close-friends"]/</w:t>
-      </w:r>
-      <w:r>
-        <w:rPr>
-          <w:rFonts w:hint="eastAsia"/>
-        </w:rPr>
-        <w:t xml:space="preserve"> </w:t>
-      </w:r>
-      <w:r>
         <w:rPr>
           <w:rFonts w:hint="eastAsia"/>
         </w:rPr>
@@ -6104,8 +6614,8 @@
         </w:rPr>
         <w:t>/name</w:t>
       </w:r>
-      <w:bookmarkEnd w:id="20"/>
-      <w:bookmarkEnd w:id="21"/>
+      <w:bookmarkEnd w:id="22"/>
+      <w:bookmarkEnd w:id="23"/>
     </w:p>
     <w:p/>
     <w:p>
@@ -6318,6 +6828,7 @@
         <w:rPr>
           <w:rFonts w:hint="eastAsia"/>
         </w:rPr>
+        <w:lastRenderedPageBreak/>
         <w:t>delete</w:t>
       </w:r>
       <w:proofErr w:type="gramEnd"/>
@@ -7035,13 +7546,13 @@
             <w:r>
               <w:t>&lt;</w:t>
             </w:r>
-            <w:bookmarkStart w:id="22" w:name="OLE_LINK39"/>
-            <w:bookmarkStart w:id="23" w:name="OLE_LINK40"/>
+            <w:bookmarkStart w:id="24" w:name="OLE_LINK39"/>
+            <w:bookmarkStart w:id="25" w:name="OLE_LINK40"/>
             <w:r>
               <w:t>cannot-delete</w:t>
             </w:r>
-            <w:bookmarkEnd w:id="22"/>
-            <w:bookmarkEnd w:id="23"/>
+            <w:bookmarkEnd w:id="24"/>
+            <w:bookmarkEnd w:id="25"/>
             <w:r>
               <w:t>&gt;</w:t>
             </w:r>
@@ -7256,8 +7767,8 @@
               </w:numPr>
               <w:ind w:firstLineChars="0"/>
             </w:pPr>
-            <w:bookmarkStart w:id="24" w:name="OLE_LINK41"/>
-            <w:bookmarkStart w:id="25" w:name="OLE_LINK42"/>
+            <w:bookmarkStart w:id="26" w:name="OLE_LINK41"/>
+            <w:bookmarkStart w:id="27" w:name="OLE_LINK42"/>
             <w:r>
               <w:t>&lt;not-</w:t>
             </w:r>
@@ -7269,8 +7780,8 @@
             <w:r>
               <w:t>-8&gt;</w:t>
             </w:r>
-            <w:bookmarkEnd w:id="24"/>
-            <w:bookmarkEnd w:id="25"/>
+            <w:bookmarkEnd w:id="26"/>
+            <w:bookmarkEnd w:id="27"/>
           </w:p>
         </w:tc>
         <w:tc>
@@ -10404,6 +10915,7 @@
                 <w:sz w:val="20"/>
                 <w:szCs w:val="20"/>
               </w:rPr>
+              <w:lastRenderedPageBreak/>
               <w:tab/>
             </w:r>
             <w:r>
@@ -11914,7 +12426,6 @@
                 <w:sz w:val="20"/>
                 <w:szCs w:val="20"/>
               </w:rPr>
-              <w:lastRenderedPageBreak/>
               <w:tab/>
             </w:r>
             <w:r>
@@ -12023,8 +12534,8 @@
           <w:numId w:val="2"/>
         </w:numPr>
       </w:pPr>
-      <w:bookmarkStart w:id="26" w:name="OLE_LINK14"/>
-      <w:bookmarkStart w:id="27" w:name="OLE_LINK15"/>
+      <w:bookmarkStart w:id="28" w:name="OLE_LINK14"/>
+      <w:bookmarkStart w:id="29" w:name="OLE_LINK15"/>
       <w:proofErr w:type="gramStart"/>
       <w:r>
         <w:t>authentication</w:t>
@@ -12041,10 +12552,10 @@
       </w:r>
     </w:p>
     <w:p>
-      <w:bookmarkStart w:id="28" w:name="OLE_LINK9"/>
-      <w:bookmarkStart w:id="29" w:name="OLE_LINK10"/>
-      <w:bookmarkEnd w:id="26"/>
-      <w:bookmarkEnd w:id="27"/>
+      <w:bookmarkStart w:id="30" w:name="OLE_LINK9"/>
+      <w:bookmarkStart w:id="31" w:name="OLE_LINK10"/>
+      <w:bookmarkEnd w:id="28"/>
+      <w:bookmarkEnd w:id="29"/>
       <w:r>
         <w:t>HTTP</w:t>
       </w:r>
@@ -12067,8 +12578,8 @@
         <w:t>Auth</w:t>
       </w:r>
     </w:p>
-    <w:bookmarkEnd w:id="28"/>
-    <w:bookmarkEnd w:id="29"/>
+    <w:bookmarkEnd w:id="30"/>
+    <w:bookmarkEnd w:id="31"/>
     <w:p>
       <w:r>
         <w:t>U</w:t>
@@ -12277,9 +12788,9 @@
             <o:lock v:ext="edit" aspectratio="t"/>
           </v:shapetype>
           <v:shape id="_x0000_i1025" type="#_x0000_t75" style="width:546pt;height:321pt" o:ole="">
-            <v:imagedata r:id="rId8" o:title=""/>
+            <v:imagedata r:id="rId9" o:title=""/>
           </v:shape>
-          <o:OLEObject Type="Embed" ProgID="Visio.Drawing.11" ShapeID="_x0000_i1025" DrawAspect="Content" ObjectID="_1380468169" r:id="rId9"/>
+          <o:OLEObject Type="Embed" ProgID="Visio.Drawing.11" ShapeID="_x0000_i1025" DrawAspect="Content" ObjectID="_1380726738" r:id="rId10"/>
         </w:object>
       </w:r>
     </w:p>
@@ -12313,7 +12824,7 @@
         </w:rPr>
         <w:t xml:space="preserve">: </w:t>
       </w:r>
-      <w:hyperlink r:id="rId10" w:history="1">
+      <w:hyperlink r:id="rId11" w:history="1">
         <w:r>
           <w:rPr>
             <w:rStyle w:val="a7"/>
@@ -12348,7 +12859,7 @@
         </w:rPr>
         <w:t xml:space="preserve"> : </w:t>
       </w:r>
-      <w:hyperlink r:id="rId11" w:history="1">
+      <w:hyperlink r:id="rId12" w:history="1">
         <w:r>
           <w:rPr>
             <w:rStyle w:val="a7"/>
@@ -14169,7 +14680,7 @@
 </file>
 
 <file path=customXml/itemProps1.xml><?xml version="1.0" encoding="utf-8"?>
-<ds:datastoreItem xmlns:ds="http://schemas.openxmlformats.org/officeDocument/2006/customXml" ds:itemID="{7CDD66FD-4731-4618-B9BD-E567129F061C}">
+<ds:datastoreItem xmlns:ds="http://schemas.openxmlformats.org/officeDocument/2006/customXml" ds:itemID="{3211A4F6-AAED-4D8A-8B7B-7BF53E8DE9B1}">
   <ds:schemaRefs>
     <ds:schemaRef ds:uri="http://schemas.openxmlformats.org/officeDocument/2006/bibliography"/>
   </ds:schemaRefs>

</xml_diff>